<commit_message>
Added player control using Torque
</commit_message>
<xml_diff>
--- a/Docs etc/Snowboard Scramble Design Doc.docx
+++ b/Docs etc/Snowboard Scramble Design Doc.docx
@@ -23,9 +23,23 @@
       <w:r>
         <w:t xml:space="preserve">Sascha the Snowboarder, gopnik winter-sports enthusiast. </w:t>
       </w:r>
+      <w:r>
+        <w:t xml:space="preserve">Yellow </w:t>
+      </w:r>
       <w:proofErr w:type="spellStart"/>
       <w:r>
-        <w:t>Tripoloski</w:t>
+        <w:t>t</w:t>
+      </w:r>
+      <w:r>
+        <w:t>ripoloski</w:t>
+      </w:r>
+      <w:proofErr w:type="spellEnd"/>
+      <w:r>
+        <w:t xml:space="preserve">, </w:t>
+      </w:r>
+      <w:proofErr w:type="spellStart"/>
+      <w:r>
+        <w:t>Ushanka</w:t>
       </w:r>
       <w:proofErr w:type="spellEnd"/>
       <w:r>

</xml_diff>